<commit_message>
project developement steps file added
</commit_message>
<xml_diff>
--- a/Developement Of Project Steps.docx
+++ b/Developement Of Project Steps.docx
@@ -1305,8 +1305,6 @@
           <w:lang w:val="en-US"/>
         </w:rPr>
       </w:pPr>
-      <w:bookmarkStart w:id="0" w:name="_GoBack"/>
-      <w:bookmarkEnd w:id="0"/>
       <w:r>
         <w:rPr>
           <w:sz w:val="32"/>
@@ -1321,13 +1319,13 @@
           <w:tab w:val="left" w:pos="3644"/>
         </w:tabs>
         <w:rPr>
-          <w:sz w:val="32"/>
-          <w:lang w:val="en-US"/>
-        </w:rPr>
-      </w:pPr>
-      <w:r>
-        <w:rPr>
-          <w:sz w:val="32"/>
+          <w:sz w:val="28"/>
+          <w:lang w:val="en-US"/>
+        </w:rPr>
+      </w:pPr>
+      <w:r>
+        <w:rPr>
+          <w:sz w:val="28"/>
           <w:lang w:val="en-US"/>
         </w:rPr>
         <w:t>RESOURCES To Learn :</w:t>
@@ -1339,13 +1337,13 @@
           <w:tab w:val="left" w:pos="3644"/>
         </w:tabs>
         <w:rPr>
-          <w:sz w:val="32"/>
-          <w:lang w:val="en-US"/>
-        </w:rPr>
-      </w:pPr>
-      <w:r>
-        <w:rPr>
-          <w:sz w:val="32"/>
+          <w:sz w:val="28"/>
+          <w:lang w:val="en-US"/>
+        </w:rPr>
+      </w:pPr>
+      <w:r>
+        <w:rPr>
+          <w:sz w:val="28"/>
           <w:lang w:val="en-US"/>
         </w:rPr>
         <w:t xml:space="preserve">HTML,CSS, JAVASCRIPT- </w:t>
@@ -1354,7 +1352,7 @@
         <w:r>
           <w:rPr>
             <w:rStyle w:val="Hyperlink"/>
-            <w:sz w:val="32"/>
+            <w:sz w:val="28"/>
             <w:lang w:val="en-US"/>
           </w:rPr>
           <w:t>https://www.khanacademy.org/computing/computer-programming/html-css</w:t>
@@ -1367,13 +1365,13 @@
           <w:tab w:val="left" w:pos="3644"/>
         </w:tabs>
         <w:rPr>
-          <w:sz w:val="32"/>
-          <w:lang w:val="en-US"/>
-        </w:rPr>
-      </w:pPr>
-      <w:r>
-        <w:rPr>
-          <w:sz w:val="32"/>
+          <w:sz w:val="28"/>
+          <w:lang w:val="en-US"/>
+        </w:rPr>
+      </w:pPr>
+      <w:r>
+        <w:rPr>
+          <w:sz w:val="28"/>
           <w:lang w:val="en-US"/>
         </w:rPr>
         <w:t>MYSQL-</w:t>
@@ -1385,15 +1383,15 @@
           <w:tab w:val="left" w:pos="3644"/>
         </w:tabs>
         <w:rPr>
-          <w:sz w:val="32"/>
-          <w:lang w:val="en-US"/>
-        </w:rPr>
-      </w:pPr>
-      <w:hyperlink r:id="rId7" w:history="1">
+          <w:sz w:val="28"/>
+          <w:lang w:val="en-US"/>
+        </w:rPr>
+      </w:pPr>
+      <w:hyperlink r:id="rId7" w:anchor="further-learning-in-sql" w:history="1">
         <w:r>
           <w:rPr>
             <w:rStyle w:val="Hyperlink"/>
-            <w:sz w:val="32"/>
+            <w:sz w:val="28"/>
             <w:lang w:val="en-US"/>
           </w:rPr>
           <w:t>https://www.khanacademy.org/computing/computer-programming/sql#further-learning-in-sql</w:t>
@@ -1406,7 +1404,227 @@
           <w:tab w:val="left" w:pos="3644"/>
         </w:tabs>
         <w:rPr>
-          <w:sz w:val="32"/>
+          <w:sz w:val="28"/>
+          <w:lang w:val="en-US"/>
+        </w:rPr>
+      </w:pPr>
+    </w:p>
+    <w:p>
+      <w:pPr>
+        <w:tabs>
+          <w:tab w:val="left" w:pos="3644"/>
+        </w:tabs>
+        <w:rPr>
+          <w:sz w:val="32"/>
+          <w:lang w:val="en-US"/>
+        </w:rPr>
+      </w:pPr>
+      <w:r>
+        <w:rPr>
+          <w:sz w:val="32"/>
+          <w:lang w:val="en-US"/>
+        </w:rPr>
+        <w:t>STEP III : Designing The Database</w:t>
+      </w:r>
+    </w:p>
+    <w:p>
+      <w:pPr>
+        <w:tabs>
+          <w:tab w:val="left" w:pos="3644"/>
+        </w:tabs>
+        <w:rPr>
+          <w:sz w:val="28"/>
+          <w:lang w:val="en-US"/>
+        </w:rPr>
+      </w:pPr>
+      <w:r>
+        <w:rPr>
+          <w:sz w:val="28"/>
+          <w:lang w:val="en-US"/>
+        </w:rPr>
+        <w:t xml:space="preserve">Website For Designing Database : </w:t>
+      </w:r>
+      <w:hyperlink r:id="rId8" w:history="1">
+        <w:r>
+          <w:rPr>
+            <w:rStyle w:val="Hyperlink"/>
+            <w:sz w:val="28"/>
+            <w:lang w:val="en-US"/>
+          </w:rPr>
+          <w:t>https://www.dbdesigner.net/</w:t>
+        </w:r>
+      </w:hyperlink>
+    </w:p>
+    <w:p>
+      <w:pPr>
+        <w:tabs>
+          <w:tab w:val="left" w:pos="3644"/>
+        </w:tabs>
+        <w:rPr>
+          <w:sz w:val="36"/>
+          <w:lang w:val="en-US"/>
+        </w:rPr>
+      </w:pPr>
+      <w:r>
+        <w:rPr>
+          <w:sz w:val="36"/>
+          <w:lang w:val="en-US"/>
+        </w:rPr>
+        <w:lastRenderedPageBreak/>
+        <w:t>STEP IV : Starting Actual Developeme</w:t>
+      </w:r>
+      <w:bookmarkStart w:id="0" w:name="_GoBack"/>
+      <w:bookmarkEnd w:id="0"/>
+      <w:r>
+        <w:rPr>
+          <w:sz w:val="36"/>
+          <w:lang w:val="en-US"/>
+        </w:rPr>
+        <w:t>nt of Product:</w:t>
+      </w:r>
+    </w:p>
+    <w:p>
+      <w:pPr>
+        <w:tabs>
+          <w:tab w:val="left" w:pos="3644"/>
+        </w:tabs>
+        <w:rPr>
+          <w:sz w:val="28"/>
+          <w:lang w:val="en-US"/>
+        </w:rPr>
+      </w:pPr>
+    </w:p>
+    <w:p>
+      <w:pPr>
+        <w:tabs>
+          <w:tab w:val="left" w:pos="3644"/>
+        </w:tabs>
+        <w:rPr>
+          <w:sz w:val="28"/>
+          <w:lang w:val="en-US"/>
+        </w:rPr>
+      </w:pPr>
+      <w:r>
+        <w:rPr>
+          <w:sz w:val="28"/>
+          <w:lang w:val="en-US"/>
+        </w:rPr>
+        <w:t>We use</w:t>
+      </w:r>
+      <w:r>
+        <w:rPr>
+          <w:sz w:val="28"/>
+          <w:lang w:val="en-US"/>
+        </w:rPr>
+        <w:t xml:space="preserve"> </w:t>
+      </w:r>
+      <w:r>
+        <w:rPr>
+          <w:b/>
+          <w:sz w:val="28"/>
+          <w:lang w:val="en-US"/>
+        </w:rPr>
+        <w:t>SCRUM</w:t>
+      </w:r>
+      <w:r>
+        <w:rPr>
+          <w:sz w:val="28"/>
+          <w:lang w:val="en-US"/>
+        </w:rPr>
+        <w:t xml:space="preserve"> For Organizing , managin</w:t>
+      </w:r>
+      <w:r>
+        <w:rPr>
+          <w:sz w:val="28"/>
+          <w:lang w:val="en-US"/>
+        </w:rPr>
+        <w:t>g</w:t>
+      </w:r>
+      <w:r>
+        <w:rPr>
+          <w:sz w:val="28"/>
+          <w:lang w:val="en-US"/>
+        </w:rPr>
+        <w:t xml:space="preserve"> our developement cycle:</w:t>
+      </w:r>
+    </w:p>
+    <w:p>
+      <w:pPr>
+        <w:tabs>
+          <w:tab w:val="left" w:pos="3644"/>
+        </w:tabs>
+        <w:rPr>
+          <w:sz w:val="28"/>
+          <w:lang w:val="en-US"/>
+        </w:rPr>
+      </w:pPr>
+    </w:p>
+    <w:p>
+      <w:pPr>
+        <w:tabs>
+          <w:tab w:val="left" w:pos="3644"/>
+        </w:tabs>
+        <w:rPr>
+          <w:b/>
+          <w:sz w:val="28"/>
+          <w:lang w:val="en-US"/>
+        </w:rPr>
+      </w:pPr>
+      <w:r>
+        <w:rPr>
+          <w:b/>
+          <w:sz w:val="28"/>
+          <w:lang w:val="en-US"/>
+        </w:rPr>
+        <w:t>Tool for SCRUM Software developement is GIRA:</w:t>
+      </w:r>
+    </w:p>
+    <w:p>
+      <w:pPr>
+        <w:tabs>
+          <w:tab w:val="left" w:pos="3644"/>
+        </w:tabs>
+        <w:rPr>
+          <w:sz w:val="28"/>
+          <w:lang w:val="en-US"/>
+        </w:rPr>
+      </w:pPr>
+      <w:r>
+        <w:rPr>
+          <w:sz w:val="28"/>
+          <w:lang w:val="en-US"/>
+        </w:rPr>
+        <w:t>Watch this tutorial (only 10- 15 min tutorials)</w:t>
+      </w:r>
+    </w:p>
+    <w:p>
+      <w:pPr>
+        <w:tabs>
+          <w:tab w:val="left" w:pos="3644"/>
+        </w:tabs>
+        <w:rPr>
+          <w:sz w:val="28"/>
+          <w:lang w:val="en-US"/>
+        </w:rPr>
+      </w:pPr>
+      <w:hyperlink r:id="rId9" w:history="1">
+        <w:r>
+          <w:rPr>
+            <w:rStyle w:val="Hyperlink"/>
+            <w:sz w:val="28"/>
+            <w:lang w:val="en-US"/>
+          </w:rPr>
+          <w:t>https://scrumtrainingseries.com/</w:t>
+        </w:r>
+      </w:hyperlink>
+    </w:p>
+    <w:p>
+      <w:pPr>
+        <w:tabs>
+          <w:tab w:val="left" w:pos="3644"/>
+        </w:tabs>
+        <w:rPr>
+          <w:sz w:val="28"/>
           <w:lang w:val="en-US"/>
         </w:rPr>
       </w:pPr>

</xml_diff>